<commit_message>
commit atualizando ver 0.1
</commit_message>
<xml_diff>
--- a/relatorio proj_reg_vac.docx
+++ b/relatorio proj_reg_vac.docx
@@ -931,6 +931,656 @@
           <w:rFonts w:cs="Times New Roman"/>
           <w:szCs w:val="28"/>
         </w:rPr>
+      </w:pPr>
+      <w:r>
+        <w:rPr>
+          <w:rFonts w:cs="Times New Roman"/>
+          <w:szCs w:val="28"/>
+        </w:rPr>
+        <w:t>INTRODUÇÃO</w:t>
+      </w:r>
+      <w:r>
+        <w:rPr>
+          <w:rFonts w:cs="Times New Roman"/>
+          <w:szCs w:val="28"/>
+        </w:rPr>
+        <w:t xml:space="preserve"> </w:t>
+      </w:r>
+      <w:r>
+        <w:rPr>
+          <w:rFonts w:cs="Times New Roman"/>
+          <w:szCs w:val="28"/>
+        </w:rPr>
+        <w:t>…...</w:t>
+      </w:r>
+      <w:r>
+        <w:rPr>
+          <w:rFonts w:cs="Times New Roman"/>
+          <w:szCs w:val="28"/>
+        </w:rPr>
+        <w:t>…………………………………………………………………….1</w:t>
+      </w:r>
+    </w:p>
+    <w:p>
+      <w:pPr>
+        <w:pStyle w:val="Sumrio1"/>
+        <w:tabs>
+          <w:tab w:val="right" w:leader="dot" w:pos="8494"/>
+        </w:tabs>
+        <w:rPr>
+          <w:rFonts w:asciiTheme="minorHAnsi" w:eastAsiaTheme="minorEastAsia" w:hAnsiTheme="minorHAnsi"/>
+          <w:noProof/>
+          <w:sz w:val="22"/>
+          <w:lang w:eastAsia="pt-PT"/>
+        </w:rPr>
+      </w:pPr>
+      <w:r>
+        <w:rPr>
+          <w:rFonts w:cs="Times New Roman"/>
+          <w:szCs w:val="28"/>
+        </w:rPr>
+        <w:fldChar w:fldCharType="begin"/>
+      </w:r>
+      <w:r>
+        <w:rPr>
+          <w:rFonts w:cs="Times New Roman"/>
+          <w:szCs w:val="28"/>
+        </w:rPr>
+        <w:instrText xml:space="preserve"> TOC \h \z \t "titul;1" </w:instrText>
+      </w:r>
+      <w:r>
+        <w:rPr>
+          <w:rFonts w:cs="Times New Roman"/>
+          <w:szCs w:val="28"/>
+        </w:rPr>
+        <w:fldChar w:fldCharType="separate"/>
+      </w:r>
+      <w:hyperlink w:anchor="_Toc98066646" w:history="1">
+        <w:r>
+          <w:rPr>
+            <w:rStyle w:val="Hyperlink"/>
+            <w:noProof/>
+          </w:rPr>
+          <w:t>OBJETIVOS</w:t>
+        </w:r>
+        <w:r>
+          <w:rPr>
+            <w:noProof/>
+            <w:webHidden/>
+          </w:rPr>
+          <w:tab/>
+        </w:r>
+        <w:r>
+          <w:rPr>
+            <w:noProof/>
+            <w:webHidden/>
+          </w:rPr>
+          <w:fldChar w:fldCharType="begin"/>
+        </w:r>
+        <w:r>
+          <w:rPr>
+            <w:noProof/>
+            <w:webHidden/>
+          </w:rPr>
+          <w:instrText xml:space="preserve"> PAGEREF _Toc98066646 \h </w:instrText>
+        </w:r>
+        <w:r>
+          <w:rPr>
+            <w:noProof/>
+            <w:webHidden/>
+          </w:rPr>
+        </w:r>
+        <w:r>
+          <w:rPr>
+            <w:noProof/>
+            <w:webHidden/>
+          </w:rPr>
+          <w:fldChar w:fldCharType="separate"/>
+        </w:r>
+        <w:r>
+          <w:rPr>
+            <w:noProof/>
+            <w:webHidden/>
+          </w:rPr>
+          <w:t>1</w:t>
+        </w:r>
+        <w:r>
+          <w:rPr>
+            <w:noProof/>
+            <w:webHidden/>
+          </w:rPr>
+          <w:fldChar w:fldCharType="end"/>
+        </w:r>
+      </w:hyperlink>
+    </w:p>
+    <w:p>
+      <w:pPr>
+        <w:pStyle w:val="Sumrio1"/>
+        <w:tabs>
+          <w:tab w:val="left" w:pos="440"/>
+          <w:tab w:val="right" w:leader="dot" w:pos="8494"/>
+        </w:tabs>
+        <w:ind w:firstLine="440"/>
+        <w:rPr>
+          <w:rFonts w:asciiTheme="minorHAnsi" w:eastAsiaTheme="minorEastAsia" w:hAnsiTheme="minorHAnsi"/>
+          <w:noProof/>
+          <w:sz w:val="22"/>
+          <w:lang w:eastAsia="pt-PT"/>
+        </w:rPr>
+      </w:pPr>
+      <w:hyperlink w:anchor="_Toc98066647" w:history="1">
+        <w:r>
+          <w:rPr>
+            <w:rStyle w:val="Hyperlink"/>
+            <w:noProof/>
+          </w:rPr>
+          <w:t>Geral</w:t>
+        </w:r>
+        <w:r>
+          <w:rPr>
+            <w:noProof/>
+            <w:webHidden/>
+          </w:rPr>
+          <w:tab/>
+        </w:r>
+        <w:r>
+          <w:rPr>
+            <w:noProof/>
+            <w:webHidden/>
+          </w:rPr>
+          <w:fldChar w:fldCharType="begin"/>
+        </w:r>
+        <w:r>
+          <w:rPr>
+            <w:noProof/>
+            <w:webHidden/>
+          </w:rPr>
+          <w:instrText xml:space="preserve"> PAGEREF _Toc98066647 \h </w:instrText>
+        </w:r>
+        <w:r>
+          <w:rPr>
+            <w:noProof/>
+            <w:webHidden/>
+          </w:rPr>
+        </w:r>
+        <w:r>
+          <w:rPr>
+            <w:noProof/>
+            <w:webHidden/>
+          </w:rPr>
+          <w:fldChar w:fldCharType="separate"/>
+        </w:r>
+        <w:r>
+          <w:rPr>
+            <w:noProof/>
+            <w:webHidden/>
+          </w:rPr>
+          <w:t>1</w:t>
+        </w:r>
+        <w:r>
+          <w:rPr>
+            <w:noProof/>
+            <w:webHidden/>
+          </w:rPr>
+          <w:fldChar w:fldCharType="end"/>
+        </w:r>
+      </w:hyperlink>
+    </w:p>
+    <w:p>
+      <w:pPr>
+        <w:pStyle w:val="Sumrio1"/>
+        <w:tabs>
+          <w:tab w:val="left" w:pos="440"/>
+          <w:tab w:val="right" w:leader="dot" w:pos="8494"/>
+        </w:tabs>
+        <w:ind w:firstLine="440"/>
+        <w:rPr>
+          <w:rFonts w:asciiTheme="minorHAnsi" w:eastAsiaTheme="minorEastAsia" w:hAnsiTheme="minorHAnsi"/>
+          <w:noProof/>
+          <w:sz w:val="22"/>
+          <w:lang w:eastAsia="pt-PT"/>
+        </w:rPr>
+      </w:pPr>
+      <w:hyperlink w:anchor="_Toc98066649" w:history="1">
+        <w:r>
+          <w:rPr>
+            <w:rStyle w:val="Hyperlink"/>
+            <w:noProof/>
+          </w:rPr>
+          <w:t>Específico</w:t>
+        </w:r>
+        <w:r>
+          <w:rPr>
+            <w:noProof/>
+            <w:webHidden/>
+          </w:rPr>
+          <w:tab/>
+        </w:r>
+        <w:r>
+          <w:rPr>
+            <w:noProof/>
+            <w:webHidden/>
+          </w:rPr>
+          <w:fldChar w:fldCharType="begin"/>
+        </w:r>
+        <w:r>
+          <w:rPr>
+            <w:noProof/>
+            <w:webHidden/>
+          </w:rPr>
+          <w:instrText xml:space="preserve"> PAGEREF _Toc98066649 \h </w:instrText>
+        </w:r>
+        <w:r>
+          <w:rPr>
+            <w:noProof/>
+            <w:webHidden/>
+          </w:rPr>
+        </w:r>
+        <w:r>
+          <w:rPr>
+            <w:noProof/>
+            <w:webHidden/>
+          </w:rPr>
+          <w:fldChar w:fldCharType="separate"/>
+        </w:r>
+        <w:r>
+          <w:rPr>
+            <w:noProof/>
+            <w:webHidden/>
+          </w:rPr>
+          <w:t>1</w:t>
+        </w:r>
+        <w:r>
+          <w:rPr>
+            <w:noProof/>
+            <w:webHidden/>
+          </w:rPr>
+          <w:fldChar w:fldCharType="end"/>
+        </w:r>
+      </w:hyperlink>
+    </w:p>
+    <w:p>
+      <w:pPr>
+        <w:pStyle w:val="Sumrio1"/>
+        <w:tabs>
+          <w:tab w:val="left" w:pos="440"/>
+          <w:tab w:val="right" w:leader="dot" w:pos="8494"/>
+        </w:tabs>
+        <w:rPr>
+          <w:rFonts w:asciiTheme="minorHAnsi" w:eastAsiaTheme="minorEastAsia" w:hAnsiTheme="minorHAnsi"/>
+          <w:noProof/>
+          <w:sz w:val="22"/>
+          <w:lang w:eastAsia="pt-PT"/>
+        </w:rPr>
+      </w:pPr>
+      <w:hyperlink w:anchor="_Toc98066653" w:history="1">
+        <w:r>
+          <w:rPr>
+            <w:rStyle w:val="Hyperlink"/>
+            <w:noProof/>
+          </w:rPr>
+          <w:t>1.</w:t>
+        </w:r>
+        <w:r>
+          <w:rPr>
+            <w:rFonts w:asciiTheme="minorHAnsi" w:eastAsiaTheme="minorEastAsia" w:hAnsiTheme="minorHAnsi"/>
+            <w:noProof/>
+            <w:sz w:val="22"/>
+            <w:lang w:eastAsia="pt-PT"/>
+          </w:rPr>
+          <w:tab/>
+        </w:r>
+        <w:r>
+          <w:rPr>
+            <w:rStyle w:val="Hyperlink"/>
+            <w:noProof/>
+          </w:rPr>
+          <w:t>RELATÓRIO DO TRABALHO</w:t>
+        </w:r>
+        <w:r>
+          <w:rPr>
+            <w:noProof/>
+            <w:webHidden/>
+          </w:rPr>
+          <w:tab/>
+        </w:r>
+        <w:r>
+          <w:rPr>
+            <w:noProof/>
+            <w:webHidden/>
+          </w:rPr>
+          <w:fldChar w:fldCharType="begin"/>
+        </w:r>
+        <w:r>
+          <w:rPr>
+            <w:noProof/>
+            <w:webHidden/>
+          </w:rPr>
+          <w:instrText xml:space="preserve"> PAGEREF _Toc98066653 \h </w:instrText>
+        </w:r>
+        <w:r>
+          <w:rPr>
+            <w:noProof/>
+            <w:webHidden/>
+          </w:rPr>
+        </w:r>
+        <w:r>
+          <w:rPr>
+            <w:noProof/>
+            <w:webHidden/>
+          </w:rPr>
+          <w:fldChar w:fldCharType="separate"/>
+        </w:r>
+        <w:r>
+          <w:rPr>
+            <w:noProof/>
+            <w:webHidden/>
+          </w:rPr>
+          <w:t>2</w:t>
+        </w:r>
+        <w:r>
+          <w:rPr>
+            <w:noProof/>
+            <w:webHidden/>
+          </w:rPr>
+          <w:fldChar w:fldCharType="end"/>
+        </w:r>
+      </w:hyperlink>
+    </w:p>
+    <w:p>
+      <w:pPr>
+        <w:pStyle w:val="Sumrio1"/>
+        <w:tabs>
+          <w:tab w:val="left" w:pos="440"/>
+          <w:tab w:val="right" w:leader="dot" w:pos="8494"/>
+        </w:tabs>
+        <w:rPr>
+          <w:rFonts w:asciiTheme="minorHAnsi" w:eastAsiaTheme="minorEastAsia" w:hAnsiTheme="minorHAnsi"/>
+          <w:noProof/>
+          <w:sz w:val="22"/>
+          <w:lang w:eastAsia="pt-PT"/>
+        </w:rPr>
+      </w:pPr>
+      <w:hyperlink w:anchor="_Toc98066654" w:history="1">
+        <w:r>
+          <w:rPr>
+            <w:rStyle w:val="Hyperlink"/>
+            <w:noProof/>
+          </w:rPr>
+          <w:t>2.</w:t>
+        </w:r>
+        <w:r>
+          <w:rPr>
+            <w:rFonts w:asciiTheme="minorHAnsi" w:eastAsiaTheme="minorEastAsia" w:hAnsiTheme="minorHAnsi"/>
+            <w:noProof/>
+            <w:sz w:val="22"/>
+            <w:lang w:eastAsia="pt-PT"/>
+          </w:rPr>
+          <w:tab/>
+        </w:r>
+        <w:r>
+          <w:rPr>
+            <w:rStyle w:val="Hyperlink"/>
+            <w:noProof/>
+          </w:rPr>
+          <w:t>CÓDIGO-</w:t>
+        </w:r>
+        <w:r>
+          <w:rPr>
+            <w:rStyle w:val="Hyperlink"/>
+            <w:noProof/>
+          </w:rPr>
+          <w:t>FONTE</w:t>
+        </w:r>
+        <w:r>
+          <w:rPr>
+            <w:noProof/>
+            <w:webHidden/>
+          </w:rPr>
+          <w:tab/>
+        </w:r>
+        <w:r>
+          <w:rPr>
+            <w:noProof/>
+            <w:webHidden/>
+          </w:rPr>
+          <w:fldChar w:fldCharType="begin"/>
+        </w:r>
+        <w:r>
+          <w:rPr>
+            <w:noProof/>
+            <w:webHidden/>
+          </w:rPr>
+          <w:instrText xml:space="preserve"> PAGEREF _Toc98066654 \h </w:instrText>
+        </w:r>
+        <w:r>
+          <w:rPr>
+            <w:noProof/>
+            <w:webHidden/>
+          </w:rPr>
+        </w:r>
+        <w:r>
+          <w:rPr>
+            <w:noProof/>
+            <w:webHidden/>
+          </w:rPr>
+          <w:fldChar w:fldCharType="separate"/>
+        </w:r>
+        <w:r>
+          <w:rPr>
+            <w:noProof/>
+            <w:webHidden/>
+          </w:rPr>
+          <w:t>5</w:t>
+        </w:r>
+        <w:r>
+          <w:rPr>
+            <w:noProof/>
+            <w:webHidden/>
+          </w:rPr>
+          <w:fldChar w:fldCharType="end"/>
+        </w:r>
+      </w:hyperlink>
+    </w:p>
+    <w:p>
+      <w:pPr>
+        <w:pStyle w:val="Sumrio1"/>
+        <w:tabs>
+          <w:tab w:val="left" w:pos="440"/>
+          <w:tab w:val="right" w:leader="dot" w:pos="8494"/>
+        </w:tabs>
+        <w:rPr>
+          <w:rFonts w:asciiTheme="minorHAnsi" w:eastAsiaTheme="minorEastAsia" w:hAnsiTheme="minorHAnsi"/>
+          <w:noProof/>
+          <w:sz w:val="22"/>
+          <w:lang w:eastAsia="pt-PT"/>
+        </w:rPr>
+      </w:pPr>
+      <w:hyperlink w:anchor="_Toc98066656" w:history="1">
+        <w:r>
+          <w:rPr>
+            <w:rStyle w:val="Hyperlink"/>
+            <w:noProof/>
+          </w:rPr>
+          <w:t>3</w:t>
+        </w:r>
+        <w:r>
+          <w:rPr>
+            <w:rStyle w:val="Hyperlink"/>
+            <w:noProof/>
+          </w:rPr>
+          <w:t>.</w:t>
+        </w:r>
+        <w:r>
+          <w:rPr>
+            <w:rFonts w:asciiTheme="minorHAnsi" w:eastAsiaTheme="minorEastAsia" w:hAnsiTheme="minorHAnsi"/>
+            <w:noProof/>
+            <w:sz w:val="22"/>
+            <w:lang w:eastAsia="pt-PT"/>
+          </w:rPr>
+          <w:tab/>
+        </w:r>
+        <w:r>
+          <w:rPr>
+            <w:rStyle w:val="Hyperlink"/>
+            <w:noProof/>
+          </w:rPr>
+          <w:t>CONCLUSÃO</w:t>
+        </w:r>
+        <w:r>
+          <w:rPr>
+            <w:noProof/>
+            <w:webHidden/>
+          </w:rPr>
+          <w:tab/>
+        </w:r>
+        <w:r>
+          <w:rPr>
+            <w:noProof/>
+            <w:webHidden/>
+          </w:rPr>
+          <w:fldChar w:fldCharType="begin"/>
+        </w:r>
+        <w:r>
+          <w:rPr>
+            <w:noProof/>
+            <w:webHidden/>
+          </w:rPr>
+          <w:instrText xml:space="preserve"> PAGEREF _Toc98066656 \h </w:instrText>
+        </w:r>
+        <w:r>
+          <w:rPr>
+            <w:noProof/>
+            <w:webHidden/>
+          </w:rPr>
+        </w:r>
+        <w:r>
+          <w:rPr>
+            <w:noProof/>
+            <w:webHidden/>
+          </w:rPr>
+          <w:fldChar w:fldCharType="separate"/>
+        </w:r>
+        <w:r>
+          <w:rPr>
+            <w:noProof/>
+            <w:webHidden/>
+          </w:rPr>
+          <w:t>12</w:t>
+        </w:r>
+        <w:r>
+          <w:rPr>
+            <w:noProof/>
+            <w:webHidden/>
+          </w:rPr>
+          <w:fldChar w:fldCharType="end"/>
+        </w:r>
+      </w:hyperlink>
+    </w:p>
+    <w:p>
+      <w:pPr>
+        <w:pStyle w:val="Sumrio1"/>
+        <w:tabs>
+          <w:tab w:val="left" w:pos="440"/>
+          <w:tab w:val="right" w:leader="dot" w:pos="8494"/>
+        </w:tabs>
+        <w:rPr>
+          <w:rFonts w:asciiTheme="minorHAnsi" w:eastAsiaTheme="minorEastAsia" w:hAnsiTheme="minorHAnsi"/>
+          <w:noProof/>
+          <w:sz w:val="22"/>
+          <w:lang w:eastAsia="pt-PT"/>
+        </w:rPr>
+      </w:pPr>
+      <w:hyperlink w:anchor="_Toc98066659" w:history="1">
+        <w:r>
+          <w:rPr>
+            <w:rStyle w:val="Hyperlink"/>
+            <w:noProof/>
+          </w:rPr>
+          <w:t>4</w:t>
+        </w:r>
+        <w:r>
+          <w:rPr>
+            <w:rStyle w:val="Hyperlink"/>
+            <w:noProof/>
+          </w:rPr>
+          <w:t>.</w:t>
+        </w:r>
+        <w:r>
+          <w:rPr>
+            <w:rFonts w:asciiTheme="minorHAnsi" w:eastAsiaTheme="minorEastAsia" w:hAnsiTheme="minorHAnsi"/>
+            <w:noProof/>
+            <w:sz w:val="22"/>
+            <w:lang w:eastAsia="pt-PT"/>
+          </w:rPr>
+          <w:tab/>
+        </w:r>
+        <w:r>
+          <w:rPr>
+            <w:rStyle w:val="Hyperlink"/>
+            <w:noProof/>
+          </w:rPr>
+          <w:t>BIBLIOGRAFIA</w:t>
+        </w:r>
+        <w:r>
+          <w:rPr>
+            <w:noProof/>
+            <w:webHidden/>
+          </w:rPr>
+          <w:tab/>
+        </w:r>
+        <w:r>
+          <w:rPr>
+            <w:noProof/>
+            <w:webHidden/>
+          </w:rPr>
+          <w:fldChar w:fldCharType="begin"/>
+        </w:r>
+        <w:r>
+          <w:rPr>
+            <w:noProof/>
+            <w:webHidden/>
+          </w:rPr>
+          <w:instrText xml:space="preserve"> PAGEREF _Toc98066659 \h </w:instrText>
+        </w:r>
+        <w:r>
+          <w:rPr>
+            <w:noProof/>
+            <w:webHidden/>
+          </w:rPr>
+        </w:r>
+        <w:r>
+          <w:rPr>
+            <w:noProof/>
+            <w:webHidden/>
+          </w:rPr>
+          <w:fldChar w:fldCharType="separate"/>
+        </w:r>
+        <w:r>
+          <w:rPr>
+            <w:noProof/>
+            <w:webHidden/>
+          </w:rPr>
+          <w:t>13</w:t>
+        </w:r>
+        <w:r>
+          <w:rPr>
+            <w:noProof/>
+            <w:webHidden/>
+          </w:rPr>
+          <w:fldChar w:fldCharType="end"/>
+        </w:r>
+      </w:hyperlink>
+    </w:p>
+    <w:p>
+      <w:pPr>
+        <w:tabs>
+          <w:tab w:val="left" w:pos="2025"/>
+        </w:tabs>
+        <w:rPr>
+          <w:rFonts w:cs="Times New Roman"/>
+          <w:szCs w:val="28"/>
+        </w:rPr>
         <w:sectPr>
           <w:pgSz w:w="11906" w:h="16838" w:code="9"/>
           <w:pgMar w:top="1418" w:right="1701" w:bottom="1418" w:left="1701" w:header="709" w:footer="709" w:gutter="0"/>
@@ -939,6 +1589,13 @@
           <w:docGrid w:linePitch="360"/>
         </w:sectPr>
       </w:pPr>
+      <w:r>
+        <w:rPr>
+          <w:rFonts w:cs="Times New Roman"/>
+          <w:szCs w:val="28"/>
+        </w:rPr>
+        <w:fldChar w:fldCharType="end"/>
+      </w:r>
     </w:p>
     <w:p>
       <w:pPr>
@@ -1059,11 +1716,13 @@
       </w:pPr>
       <w:bookmarkStart w:id="2" w:name="_Toc58868323"/>
       <w:bookmarkStart w:id="3" w:name="_Toc58868523"/>
+      <w:bookmarkStart w:id="4" w:name="_Toc98066646"/>
       <w:r>
         <w:t>OBJETIVOS</w:t>
       </w:r>
       <w:bookmarkEnd w:id="2"/>
       <w:bookmarkEnd w:id="3"/>
+      <w:bookmarkEnd w:id="4"/>
     </w:p>
     <w:p>
       <w:pPr>
@@ -1074,8 +1733,13 @@
         </w:numPr>
         <w:jc w:val="both"/>
       </w:pPr>
-      <w:r>
-        <w:t xml:space="preserve">Geral </w:t>
+      <w:bookmarkStart w:id="5" w:name="_Toc98066647"/>
+      <w:r>
+        <w:t>Geral</w:t>
+      </w:r>
+      <w:bookmarkEnd w:id="5"/>
+      <w:r>
+        <w:t xml:space="preserve"> </w:t>
       </w:r>
     </w:p>
     <w:p>
@@ -1092,12 +1756,14 @@
       <w:r>
         <w:t xml:space="preserve">     </w:t>
       </w:r>
+      <w:bookmarkStart w:id="6" w:name="_Toc98066648"/>
       <w:r>
         <w:rPr>
           <w:color w:val="000000"/>
         </w:rPr>
         <w:t>Criar um programa em linguagem c que possibilita efetuar o registo da vacina contra a COVID-19.</w:t>
       </w:r>
+      <w:bookmarkEnd w:id="6"/>
     </w:p>
     <w:p>
       <w:pPr>
@@ -1108,9 +1774,11 @@
         </w:numPr>
         <w:jc w:val="both"/>
       </w:pPr>
+      <w:bookmarkStart w:id="7" w:name="_Toc98066649"/>
       <w:r>
         <w:t>Específico</w:t>
       </w:r>
+      <w:bookmarkEnd w:id="7"/>
     </w:p>
     <w:p>
       <w:pPr>
@@ -1123,11 +1791,16 @@
         <w:jc w:val="both"/>
       </w:pPr>
       <w:r>
-        <w:t xml:space="preserve">      Fazer o registo geral</w:t>
+        <w:t xml:space="preserve">      </w:t>
+      </w:r>
+      <w:bookmarkStart w:id="8" w:name="_Toc98066650"/>
+      <w:r>
+        <w:t>Fazer o registo geral</w:t>
       </w:r>
       <w:r>
         <w:t>;</w:t>
       </w:r>
+      <w:bookmarkEnd w:id="8"/>
       <w:r>
         <w:t xml:space="preserve"> </w:t>
       </w:r>
@@ -1143,8 +1816,13 @@
         <w:jc w:val="both"/>
       </w:pPr>
       <w:r>
-        <w:t xml:space="preserve">      Preencher a estrutura do registo individual;</w:t>
-      </w:r>
+        <w:t xml:space="preserve">      </w:t>
+      </w:r>
+      <w:bookmarkStart w:id="9" w:name="_Toc98066651"/>
+      <w:r>
+        <w:t>Preencher a estrutura do registo individual;</w:t>
+      </w:r>
+      <w:bookmarkEnd w:id="9"/>
     </w:p>
     <w:p>
       <w:pPr>
@@ -1157,8 +1835,13 @@
         <w:jc w:val="both"/>
       </w:pPr>
       <w:r>
-        <w:t xml:space="preserve">      Mostrar o Registo individual.</w:t>
-      </w:r>
+        <w:t xml:space="preserve">      </w:t>
+      </w:r>
+      <w:bookmarkStart w:id="10" w:name="_Toc98066652"/>
+      <w:r>
+        <w:t>Mostrar o Registo individual.</w:t>
+      </w:r>
+      <w:bookmarkEnd w:id="10"/>
     </w:p>
     <w:p>
       <w:pPr>
@@ -1254,10 +1937,12 @@
       <w:pPr>
         <w:pStyle w:val="titul"/>
       </w:pPr>
+      <w:bookmarkStart w:id="11" w:name="_Toc98066653"/>
       <w:r>
         <w:lastRenderedPageBreak/>
         <w:t>RELATÓRIO DO TRABALHO</w:t>
       </w:r>
+      <w:bookmarkEnd w:id="11"/>
     </w:p>
     <w:p>
       <w:pPr>
@@ -2268,9 +2953,22 @@
       <w:pPr>
         <w:pStyle w:val="titul"/>
       </w:pPr>
+      <w:bookmarkStart w:id="12" w:name="_Toc98066654"/>
       <w:r>
         <w:lastRenderedPageBreak/>
-        <w:t xml:space="preserve">CODIGO FONTE </w:t>
+        <w:t>CODIGO</w:t>
+      </w:r>
+      <w:r>
+        <w:t>-</w:t>
+      </w:r>
+      <w:bookmarkStart w:id="13" w:name="_GoBack"/>
+      <w:bookmarkEnd w:id="13"/>
+      <w:r>
+        <w:t>FONTE</w:t>
+      </w:r>
+      <w:bookmarkEnd w:id="12"/>
+      <w:r>
+        <w:t xml:space="preserve"> </w:t>
       </w:r>
     </w:p>
     <w:p>
@@ -2280,10 +2978,129 @@
           <w:szCs w:val="24"/>
         </w:rPr>
       </w:pPr>
-      <w:bookmarkStart w:id="4" w:name="_GoBack"/>
-      <w:bookmarkEnd w:id="4"/>
-      <w:r>
-        <w:t xml:space="preserve">         </w:t>
+      <w:r>
+        <w:rPr>
+          <w:noProof/>
+          <w:lang w:eastAsia="pt-PT"/>
+        </w:rPr>
+        <w:drawing>
+          <wp:anchor distT="0" distB="0" distL="114300" distR="114300" simplePos="0" relativeHeight="251662336" behindDoc="0" locked="0" layoutInCell="1" allowOverlap="1" wp14:anchorId="6B1FFB65" wp14:editId="44FC3592">
+            <wp:simplePos x="0" y="0"/>
+            <wp:positionH relativeFrom="column">
+              <wp:posOffset>252730</wp:posOffset>
+            </wp:positionH>
+            <wp:positionV relativeFrom="paragraph">
+              <wp:posOffset>4145915</wp:posOffset>
+            </wp:positionV>
+            <wp:extent cx="5057775" cy="4180840"/>
+            <wp:effectExtent l="0" t="0" r="9525" b="0"/>
+            <wp:wrapNone/>
+            <wp:docPr id="2" name="Imagem 2"/>
+            <wp:cNvGraphicFramePr>
+              <a:graphicFrameLocks xmlns:a="http://schemas.openxmlformats.org/drawingml/2006/main" noChangeAspect="1"/>
+            </wp:cNvGraphicFramePr>
+            <a:graphic xmlns:a="http://schemas.openxmlformats.org/drawingml/2006/main">
+              <a:graphicData uri="http://schemas.openxmlformats.org/drawingml/2006/picture">
+                <pic:pic xmlns:pic="http://schemas.openxmlformats.org/drawingml/2006/picture">
+                  <pic:nvPicPr>
+                    <pic:cNvPr id="2" name="font2.png"/>
+                    <pic:cNvPicPr/>
+                  </pic:nvPicPr>
+                  <pic:blipFill rotWithShape="1">
+                    <a:blip r:embed="rId10">
+                      <a:extLst>
+                        <a:ext uri="{28A0092B-C50C-407E-A947-70E740481C1C}">
+                          <a14:useLocalDpi xmlns:a14="http://schemas.microsoft.com/office/drawing/2010/main" val="0"/>
+                        </a:ext>
+                      </a:extLst>
+                    </a:blip>
+                    <a:srcRect t="5389" r="4751"/>
+                    <a:stretch/>
+                  </pic:blipFill>
+                  <pic:spPr bwMode="auto">
+                    <a:xfrm>
+                      <a:off x="0" y="0"/>
+                      <a:ext cx="5057775" cy="4180840"/>
+                    </a:xfrm>
+                    <a:prstGeom prst="rect">
+                      <a:avLst/>
+                    </a:prstGeom>
+                    <a:ln>
+                      <a:noFill/>
+                    </a:ln>
+                    <a:extLst>
+                      <a:ext uri="{53640926-AAD7-44D8-BBD7-CCE9431645EC}">
+                        <a14:shadowObscured xmlns:a14="http://schemas.microsoft.com/office/drawing/2010/main"/>
+                      </a:ext>
+                    </a:extLst>
+                  </pic:spPr>
+                </pic:pic>
+              </a:graphicData>
+            </a:graphic>
+            <wp14:sizeRelH relativeFrom="margin">
+              <wp14:pctWidth>0</wp14:pctWidth>
+            </wp14:sizeRelH>
+          </wp:anchor>
+        </w:drawing>
+      </w:r>
+      <w:r>
+        <w:t xml:space="preserve">     </w:t>
+      </w:r>
+      <w:r>
+        <w:rPr>
+          <w:rFonts w:cs="Times New Roman"/>
+          <w:noProof/>
+          <w:szCs w:val="24"/>
+          <w:lang w:eastAsia="pt-PT"/>
+        </w:rPr>
+        <w:drawing>
+          <wp:inline distT="0" distB="0" distL="0" distR="0" wp14:anchorId="1C49872A" wp14:editId="4BD31619">
+            <wp:extent cx="3867150" cy="4105275"/>
+            <wp:effectExtent l="0" t="0" r="0" b="9525"/>
+            <wp:docPr id="1" name="Imagem 1"/>
+            <wp:cNvGraphicFramePr>
+              <a:graphicFrameLocks xmlns:a="http://schemas.openxmlformats.org/drawingml/2006/main" noChangeAspect="1"/>
+            </wp:cNvGraphicFramePr>
+            <a:graphic xmlns:a="http://schemas.openxmlformats.org/drawingml/2006/main">
+              <a:graphicData uri="http://schemas.openxmlformats.org/drawingml/2006/picture">
+                <pic:pic xmlns:pic="http://schemas.openxmlformats.org/drawingml/2006/picture">
+                  <pic:nvPicPr>
+                    <pic:cNvPr id="1" name="font1.png"/>
+                    <pic:cNvPicPr/>
+                  </pic:nvPicPr>
+                  <pic:blipFill rotWithShape="1">
+                    <a:blip r:embed="rId11">
+                      <a:extLst>
+                        <a:ext uri="{28A0092B-C50C-407E-A947-70E740481C1C}">
+                          <a14:useLocalDpi xmlns:a14="http://schemas.microsoft.com/office/drawing/2010/main" val="0"/>
+                        </a:ext>
+                      </a:extLst>
+                    </a:blip>
+                    <a:srcRect t="248" r="42639"/>
+                    <a:stretch/>
+                  </pic:blipFill>
+                  <pic:spPr bwMode="auto">
+                    <a:xfrm>
+                      <a:off x="0" y="0"/>
+                      <a:ext cx="3867150" cy="4105275"/>
+                    </a:xfrm>
+                    <a:prstGeom prst="rect">
+                      <a:avLst/>
+                    </a:prstGeom>
+                    <a:ln>
+                      <a:noFill/>
+                    </a:ln>
+                    <a:extLst>
+                      <a:ext uri="{53640926-AAD7-44D8-BBD7-CCE9431645EC}">
+                        <a14:shadowObscured xmlns:a14="http://schemas.microsoft.com/office/drawing/2010/main"/>
+                      </a:ext>
+                    </a:extLst>
+                  </pic:spPr>
+                </pic:pic>
+              </a:graphicData>
+            </a:graphic>
+          </wp:inline>
+        </w:drawing>
       </w:r>
     </w:p>
     <w:p>
@@ -2293,16 +3110,1299 @@
     </w:p>
     <w:p>
       <w:pPr>
+        <w:rPr>
+          <w:noProof/>
+          <w:lang w:eastAsia="pt-PT"/>
+        </w:rPr>
+      </w:pPr>
+    </w:p>
+    <w:p>
+      <w:r>
+        <w:rPr>
+          <w:noProof/>
+          <w:lang w:eastAsia="pt-PT"/>
+        </w:rPr>
+        <w:drawing>
+          <wp:anchor distT="0" distB="0" distL="114300" distR="114300" simplePos="0" relativeHeight="251663360" behindDoc="0" locked="0" layoutInCell="1" allowOverlap="1" wp14:anchorId="31169CA5" wp14:editId="4B8443FA">
+            <wp:simplePos x="0" y="0"/>
+            <wp:positionH relativeFrom="margin">
+              <wp:posOffset>148590</wp:posOffset>
+            </wp:positionH>
+            <wp:positionV relativeFrom="paragraph">
+              <wp:posOffset>12065</wp:posOffset>
+            </wp:positionV>
+            <wp:extent cx="5400040" cy="3686175"/>
+            <wp:effectExtent l="0" t="0" r="0" b="9525"/>
+            <wp:wrapNone/>
+            <wp:docPr id="3" name="Imagem 3"/>
+            <wp:cNvGraphicFramePr>
+              <a:graphicFrameLocks xmlns:a="http://schemas.openxmlformats.org/drawingml/2006/main" noChangeAspect="1"/>
+            </wp:cNvGraphicFramePr>
+            <a:graphic xmlns:a="http://schemas.openxmlformats.org/drawingml/2006/main">
+              <a:graphicData uri="http://schemas.openxmlformats.org/drawingml/2006/picture">
+                <pic:pic xmlns:pic="http://schemas.openxmlformats.org/drawingml/2006/picture">
+                  <pic:nvPicPr>
+                    <pic:cNvPr id="3" name="font3.png"/>
+                    <pic:cNvPicPr/>
+                  </pic:nvPicPr>
+                  <pic:blipFill rotWithShape="1">
+                    <a:blip r:embed="rId12">
+                      <a:extLst>
+                        <a:ext uri="{28A0092B-C50C-407E-A947-70E740481C1C}">
+                          <a14:useLocalDpi xmlns:a14="http://schemas.microsoft.com/office/drawing/2010/main" val="0"/>
+                        </a:ext>
+                      </a:extLst>
+                    </a:blip>
+                    <a:srcRect t="4220"/>
+                    <a:stretch/>
+                  </pic:blipFill>
+                  <pic:spPr bwMode="auto">
+                    <a:xfrm>
+                      <a:off x="0" y="0"/>
+                      <a:ext cx="5400040" cy="3686175"/>
+                    </a:xfrm>
+                    <a:prstGeom prst="rect">
+                      <a:avLst/>
+                    </a:prstGeom>
+                    <a:ln>
+                      <a:noFill/>
+                    </a:ln>
+                    <a:extLst>
+                      <a:ext uri="{53640926-AAD7-44D8-BBD7-CCE9431645EC}">
+                        <a14:shadowObscured xmlns:a14="http://schemas.microsoft.com/office/drawing/2010/main"/>
+                      </a:ext>
+                    </a:extLst>
+                  </pic:spPr>
+                </pic:pic>
+              </a:graphicData>
+            </a:graphic>
+            <wp14:sizeRelH relativeFrom="margin">
+              <wp14:pctWidth>0</wp14:pctWidth>
+            </wp14:sizeRelH>
+            <wp14:sizeRelV relativeFrom="margin">
+              <wp14:pctHeight>0</wp14:pctHeight>
+            </wp14:sizeRelV>
+          </wp:anchor>
+        </w:drawing>
+      </w:r>
+    </w:p>
+    <w:p/>
+    <w:p/>
+    <w:p/>
+    <w:p/>
+    <w:p/>
+    <w:p/>
+    <w:p/>
+    <w:p/>
+    <w:p/>
+    <w:p>
+      <w:pPr>
+        <w:rPr>
+          <w:rFonts w:cs="Times New Roman"/>
+          <w:noProof/>
+          <w:szCs w:val="24"/>
+          <w:lang w:eastAsia="pt-PT"/>
+        </w:rPr>
+      </w:pPr>
+      <w:r>
+        <w:rPr>
+          <w:rFonts w:cs="Times New Roman"/>
+          <w:noProof/>
+          <w:szCs w:val="24"/>
+          <w:lang w:eastAsia="pt-PT"/>
+        </w:rPr>
+        <w:drawing>
+          <wp:anchor distT="0" distB="0" distL="114300" distR="114300" simplePos="0" relativeHeight="251664384" behindDoc="0" locked="0" layoutInCell="1" allowOverlap="1" wp14:anchorId="3450AB93" wp14:editId="15D2E98A">
+            <wp:simplePos x="0" y="0"/>
+            <wp:positionH relativeFrom="margin">
+              <wp:posOffset>176530</wp:posOffset>
+            </wp:positionH>
+            <wp:positionV relativeFrom="paragraph">
+              <wp:posOffset>83185</wp:posOffset>
+            </wp:positionV>
+            <wp:extent cx="5447605" cy="4228465"/>
+            <wp:effectExtent l="0" t="0" r="1270" b="635"/>
+            <wp:wrapNone/>
+            <wp:docPr id="4" name="Imagem 4"/>
+            <wp:cNvGraphicFramePr>
+              <a:graphicFrameLocks xmlns:a="http://schemas.openxmlformats.org/drawingml/2006/main" noChangeAspect="1"/>
+            </wp:cNvGraphicFramePr>
+            <a:graphic xmlns:a="http://schemas.openxmlformats.org/drawingml/2006/main">
+              <a:graphicData uri="http://schemas.openxmlformats.org/drawingml/2006/picture">
+                <pic:pic xmlns:pic="http://schemas.openxmlformats.org/drawingml/2006/picture">
+                  <pic:nvPicPr>
+                    <pic:cNvPr id="4" name="font4.png"/>
+                    <pic:cNvPicPr/>
+                  </pic:nvPicPr>
+                  <pic:blipFill rotWithShape="1">
+                    <a:blip r:embed="rId13">
+                      <a:extLst>
+                        <a:ext uri="{28A0092B-C50C-407E-A947-70E740481C1C}">
+                          <a14:useLocalDpi xmlns:a14="http://schemas.microsoft.com/office/drawing/2010/main" val="0"/>
+                        </a:ext>
+                      </a:extLst>
+                    </a:blip>
+                    <a:srcRect t="4516"/>
+                    <a:stretch/>
+                  </pic:blipFill>
+                  <pic:spPr bwMode="auto">
+                    <a:xfrm>
+                      <a:off x="0" y="0"/>
+                      <a:ext cx="5447605" cy="4228465"/>
+                    </a:xfrm>
+                    <a:prstGeom prst="rect">
+                      <a:avLst/>
+                    </a:prstGeom>
+                    <a:ln>
+                      <a:noFill/>
+                    </a:ln>
+                    <a:extLst>
+                      <a:ext uri="{53640926-AAD7-44D8-BBD7-CCE9431645EC}">
+                        <a14:shadowObscured xmlns:a14="http://schemas.microsoft.com/office/drawing/2010/main"/>
+                      </a:ext>
+                    </a:extLst>
+                  </pic:spPr>
+                </pic:pic>
+              </a:graphicData>
+            </a:graphic>
+            <wp14:sizeRelH relativeFrom="margin">
+              <wp14:pctWidth>0</wp14:pctWidth>
+            </wp14:sizeRelH>
+            <wp14:sizeRelV relativeFrom="margin">
+              <wp14:pctHeight>0</wp14:pctHeight>
+            </wp14:sizeRelV>
+          </wp:anchor>
+        </w:drawing>
+      </w:r>
+    </w:p>
+    <w:p/>
+    <w:p/>
+    <w:p/>
+    <w:p/>
+    <w:p/>
+    <w:p/>
+    <w:p/>
+    <w:p/>
+    <w:p/>
+    <w:p/>
+    <w:p/>
+    <w:p>
+      <w:pPr>
+        <w:rPr>
+          <w:noProof/>
+          <w:lang w:eastAsia="pt-PT"/>
+        </w:rPr>
+      </w:pPr>
+      <w:r>
+        <w:rPr>
+          <w:noProof/>
+          <w:lang w:eastAsia="pt-PT"/>
+        </w:rPr>
+        <w:lastRenderedPageBreak/>
+        <w:drawing>
+          <wp:anchor distT="0" distB="0" distL="114300" distR="114300" simplePos="0" relativeHeight="251665408" behindDoc="0" locked="0" layoutInCell="1" allowOverlap="1" wp14:anchorId="73A098B1" wp14:editId="730EA64C">
+            <wp:simplePos x="0" y="0"/>
+            <wp:positionH relativeFrom="margin">
+              <wp:align>left</wp:align>
+            </wp:positionH>
+            <wp:positionV relativeFrom="paragraph">
+              <wp:posOffset>3872230</wp:posOffset>
+            </wp:positionV>
+            <wp:extent cx="4762500" cy="3425825"/>
+            <wp:effectExtent l="0" t="0" r="0" b="3175"/>
+            <wp:wrapNone/>
+            <wp:docPr id="6" name="Imagem 6"/>
+            <wp:cNvGraphicFramePr>
+              <a:graphicFrameLocks xmlns:a="http://schemas.openxmlformats.org/drawingml/2006/main" noChangeAspect="1"/>
+            </wp:cNvGraphicFramePr>
+            <a:graphic xmlns:a="http://schemas.openxmlformats.org/drawingml/2006/main">
+              <a:graphicData uri="http://schemas.openxmlformats.org/drawingml/2006/picture">
+                <pic:pic xmlns:pic="http://schemas.openxmlformats.org/drawingml/2006/picture">
+                  <pic:nvPicPr>
+                    <pic:cNvPr id="6" name="font6.png"/>
+                    <pic:cNvPicPr/>
+                  </pic:nvPicPr>
+                  <pic:blipFill rotWithShape="1">
+                    <a:blip r:embed="rId14">
+                      <a:extLst>
+                        <a:ext uri="{28A0092B-C50C-407E-A947-70E740481C1C}">
+                          <a14:useLocalDpi xmlns:a14="http://schemas.microsoft.com/office/drawing/2010/main" val="0"/>
+                        </a:ext>
+                      </a:extLst>
+                    </a:blip>
+                    <a:srcRect t="4766"/>
+                    <a:stretch/>
+                  </pic:blipFill>
+                  <pic:spPr bwMode="auto">
+                    <a:xfrm>
+                      <a:off x="0" y="0"/>
+                      <a:ext cx="4762500" cy="3425825"/>
+                    </a:xfrm>
+                    <a:prstGeom prst="rect">
+                      <a:avLst/>
+                    </a:prstGeom>
+                    <a:ln>
+                      <a:noFill/>
+                    </a:ln>
+                    <a:extLst>
+                      <a:ext uri="{53640926-AAD7-44D8-BBD7-CCE9431645EC}">
+                        <a14:shadowObscured xmlns:a14="http://schemas.microsoft.com/office/drawing/2010/main"/>
+                      </a:ext>
+                    </a:extLst>
+                  </pic:spPr>
+                </pic:pic>
+              </a:graphicData>
+            </a:graphic>
+            <wp14:sizeRelH relativeFrom="margin">
+              <wp14:pctWidth>0</wp14:pctWidth>
+            </wp14:sizeRelH>
+            <wp14:sizeRelV relativeFrom="margin">
+              <wp14:pctHeight>0</wp14:pctHeight>
+            </wp14:sizeRelV>
+          </wp:anchor>
+        </w:drawing>
+      </w:r>
+      <w:r>
+        <w:rPr>
+          <w:noProof/>
+          <w:lang w:eastAsia="pt-PT"/>
+        </w:rPr>
+        <w:drawing>
+          <wp:inline distT="0" distB="0" distL="0" distR="0" wp14:anchorId="5CE3896E" wp14:editId="201C321B">
+            <wp:extent cx="5400040" cy="3838575"/>
+            <wp:effectExtent l="0" t="0" r="0" b="9525"/>
+            <wp:docPr id="5" name="Imagem 5"/>
+            <wp:cNvGraphicFramePr>
+              <a:graphicFrameLocks xmlns:a="http://schemas.openxmlformats.org/drawingml/2006/main" noChangeAspect="1"/>
+            </wp:cNvGraphicFramePr>
+            <a:graphic xmlns:a="http://schemas.openxmlformats.org/drawingml/2006/main">
+              <a:graphicData uri="http://schemas.openxmlformats.org/drawingml/2006/picture">
+                <pic:pic xmlns:pic="http://schemas.openxmlformats.org/drawingml/2006/picture">
+                  <pic:nvPicPr>
+                    <pic:cNvPr id="5" name="font5.png"/>
+                    <pic:cNvPicPr/>
+                  </pic:nvPicPr>
+                  <pic:blipFill rotWithShape="1">
+                    <a:blip r:embed="rId15">
+                      <a:extLst>
+                        <a:ext uri="{28A0092B-C50C-407E-A947-70E740481C1C}">
+                          <a14:useLocalDpi xmlns:a14="http://schemas.microsoft.com/office/drawing/2010/main" val="0"/>
+                        </a:ext>
+                      </a:extLst>
+                    </a:blip>
+                    <a:srcRect t="4525"/>
+                    <a:stretch/>
+                  </pic:blipFill>
+                  <pic:spPr bwMode="auto">
+                    <a:xfrm>
+                      <a:off x="0" y="0"/>
+                      <a:ext cx="5400040" cy="3838575"/>
+                    </a:xfrm>
+                    <a:prstGeom prst="rect">
+                      <a:avLst/>
+                    </a:prstGeom>
+                    <a:ln>
+                      <a:noFill/>
+                    </a:ln>
+                    <a:extLst>
+                      <a:ext uri="{53640926-AAD7-44D8-BBD7-CCE9431645EC}">
+                        <a14:shadowObscured xmlns:a14="http://schemas.microsoft.com/office/drawing/2010/main"/>
+                      </a:ext>
+                    </a:extLst>
+                  </pic:spPr>
+                </pic:pic>
+              </a:graphicData>
+            </a:graphic>
+          </wp:inline>
+        </w:drawing>
+      </w:r>
+    </w:p>
+    <w:p>
+      <w:pPr>
+        <w:rPr>
+          <w:noProof/>
+          <w:lang w:eastAsia="pt-PT"/>
+        </w:rPr>
+      </w:pPr>
+    </w:p>
+    <w:p>
+      <w:pPr>
+        <w:rPr>
+          <w:noProof/>
+          <w:lang w:eastAsia="pt-PT"/>
+        </w:rPr>
+      </w:pPr>
+    </w:p>
+    <w:p>
+      <w:pPr>
+        <w:rPr>
+          <w:noProof/>
+          <w:lang w:eastAsia="pt-PT"/>
+        </w:rPr>
+      </w:pPr>
+    </w:p>
+    <w:p>
+      <w:pPr>
+        <w:rPr>
+          <w:noProof/>
+          <w:lang w:eastAsia="pt-PT"/>
+        </w:rPr>
+      </w:pPr>
+    </w:p>
+    <w:p>
+      <w:pPr>
+        <w:rPr>
+          <w:noProof/>
+          <w:lang w:eastAsia="pt-PT"/>
+        </w:rPr>
+      </w:pPr>
+    </w:p>
+    <w:p>
+      <w:pPr>
+        <w:rPr>
+          <w:noProof/>
+          <w:lang w:eastAsia="pt-PT"/>
+        </w:rPr>
+      </w:pPr>
+    </w:p>
+    <w:p>
+      <w:pPr>
+        <w:rPr>
+          <w:noProof/>
+          <w:lang w:eastAsia="pt-PT"/>
+        </w:rPr>
+      </w:pPr>
+      <w:r>
+        <w:rPr>
+          <w:noProof/>
+          <w:lang w:eastAsia="pt-PT"/>
+        </w:rPr>
+        <w:lastRenderedPageBreak/>
+        <w:drawing>
+          <wp:anchor distT="0" distB="0" distL="114300" distR="114300" simplePos="0" relativeHeight="251667456" behindDoc="0" locked="0" layoutInCell="1" allowOverlap="1" wp14:anchorId="23F39BEA" wp14:editId="53B11D87">
+            <wp:simplePos x="0" y="0"/>
+            <wp:positionH relativeFrom="margin">
+              <wp:posOffset>9525</wp:posOffset>
+            </wp:positionH>
+            <wp:positionV relativeFrom="paragraph">
+              <wp:posOffset>3548380</wp:posOffset>
+            </wp:positionV>
+            <wp:extent cx="5400040" cy="3381375"/>
+            <wp:effectExtent l="0" t="0" r="0" b="9525"/>
+            <wp:wrapNone/>
+            <wp:docPr id="8" name="Imagem 8"/>
+            <wp:cNvGraphicFramePr>
+              <a:graphicFrameLocks xmlns:a="http://schemas.openxmlformats.org/drawingml/2006/main" noChangeAspect="1"/>
+            </wp:cNvGraphicFramePr>
+            <a:graphic xmlns:a="http://schemas.openxmlformats.org/drawingml/2006/main">
+              <a:graphicData uri="http://schemas.openxmlformats.org/drawingml/2006/picture">
+                <pic:pic xmlns:pic="http://schemas.openxmlformats.org/drawingml/2006/picture">
+                  <pic:nvPicPr>
+                    <pic:cNvPr id="8" name="font8.png"/>
+                    <pic:cNvPicPr/>
+                  </pic:nvPicPr>
+                  <pic:blipFill rotWithShape="1">
+                    <a:blip r:embed="rId16">
+                      <a:extLst>
+                        <a:ext uri="{28A0092B-C50C-407E-A947-70E740481C1C}">
+                          <a14:useLocalDpi xmlns:a14="http://schemas.microsoft.com/office/drawing/2010/main" val="0"/>
+                        </a:ext>
+                      </a:extLst>
+                    </a:blip>
+                    <a:srcRect t="4222"/>
+                    <a:stretch/>
+                  </pic:blipFill>
+                  <pic:spPr bwMode="auto">
+                    <a:xfrm>
+                      <a:off x="0" y="0"/>
+                      <a:ext cx="5400040" cy="3381375"/>
+                    </a:xfrm>
+                    <a:prstGeom prst="rect">
+                      <a:avLst/>
+                    </a:prstGeom>
+                    <a:ln>
+                      <a:noFill/>
+                    </a:ln>
+                    <a:extLst>
+                      <a:ext uri="{53640926-AAD7-44D8-BBD7-CCE9431645EC}">
+                        <a14:shadowObscured xmlns:a14="http://schemas.microsoft.com/office/drawing/2010/main"/>
+                      </a:ext>
+                    </a:extLst>
+                  </pic:spPr>
+                </pic:pic>
+              </a:graphicData>
+            </a:graphic>
+          </wp:anchor>
+        </w:drawing>
+      </w:r>
+      <w:r>
+        <w:rPr>
+          <w:noProof/>
+          <w:lang w:eastAsia="pt-PT"/>
+        </w:rPr>
+        <w:drawing>
+          <wp:inline distT="0" distB="0" distL="0" distR="0" wp14:anchorId="4CC69364" wp14:editId="79114AE0">
+            <wp:extent cx="5400040" cy="3609975"/>
+            <wp:effectExtent l="0" t="0" r="0" b="9525"/>
+            <wp:docPr id="7" name="Imagem 7"/>
+            <wp:cNvGraphicFramePr>
+              <a:graphicFrameLocks xmlns:a="http://schemas.openxmlformats.org/drawingml/2006/main" noChangeAspect="1"/>
+            </wp:cNvGraphicFramePr>
+            <a:graphic xmlns:a="http://schemas.openxmlformats.org/drawingml/2006/main">
+              <a:graphicData uri="http://schemas.openxmlformats.org/drawingml/2006/picture">
+                <pic:pic xmlns:pic="http://schemas.openxmlformats.org/drawingml/2006/picture">
+                  <pic:nvPicPr>
+                    <pic:cNvPr id="7" name="font7.png"/>
+                    <pic:cNvPicPr/>
+                  </pic:nvPicPr>
+                  <pic:blipFill rotWithShape="1">
+                    <a:blip r:embed="rId17">
+                      <a:extLst>
+                        <a:ext uri="{28A0092B-C50C-407E-A947-70E740481C1C}">
+                          <a14:useLocalDpi xmlns:a14="http://schemas.microsoft.com/office/drawing/2010/main" val="0"/>
+                        </a:ext>
+                      </a:extLst>
+                    </a:blip>
+                    <a:srcRect t="3920"/>
+                    <a:stretch/>
+                  </pic:blipFill>
+                  <pic:spPr bwMode="auto">
+                    <a:xfrm>
+                      <a:off x="0" y="0"/>
+                      <a:ext cx="5400040" cy="3609975"/>
+                    </a:xfrm>
+                    <a:prstGeom prst="rect">
+                      <a:avLst/>
+                    </a:prstGeom>
+                    <a:ln>
+                      <a:noFill/>
+                    </a:ln>
+                    <a:extLst>
+                      <a:ext uri="{53640926-AAD7-44D8-BBD7-CCE9431645EC}">
+                        <a14:shadowObscured xmlns:a14="http://schemas.microsoft.com/office/drawing/2010/main"/>
+                      </a:ext>
+                    </a:extLst>
+                  </pic:spPr>
+                </pic:pic>
+              </a:graphicData>
+            </a:graphic>
+          </wp:inline>
+        </w:drawing>
+      </w:r>
+    </w:p>
+    <w:p>
+      <w:pPr>
+        <w:rPr>
+          <w:noProof/>
+          <w:lang w:eastAsia="pt-PT"/>
+        </w:rPr>
+      </w:pPr>
+    </w:p>
+    <w:p>
+      <w:pPr>
+        <w:rPr>
+          <w:noProof/>
+          <w:lang w:eastAsia="pt-PT"/>
+        </w:rPr>
+      </w:pPr>
+    </w:p>
+    <w:p>
+      <w:pPr>
+        <w:rPr>
+          <w:noProof/>
+          <w:lang w:eastAsia="pt-PT"/>
+        </w:rPr>
+      </w:pPr>
+    </w:p>
+    <w:p>
+      <w:pPr>
+        <w:rPr>
+          <w:noProof/>
+          <w:lang w:eastAsia="pt-PT"/>
+        </w:rPr>
+      </w:pPr>
+    </w:p>
+    <w:p>
+      <w:pPr>
+        <w:rPr>
+          <w:noProof/>
+          <w:lang w:eastAsia="pt-PT"/>
+        </w:rPr>
+      </w:pPr>
+    </w:p>
+    <w:p>
+      <w:pPr>
+        <w:rPr>
+          <w:noProof/>
+          <w:lang w:eastAsia="pt-PT"/>
+        </w:rPr>
+      </w:pPr>
+    </w:p>
+    <w:p>
+      <w:pPr>
+        <w:rPr>
+          <w:noProof/>
+          <w:lang w:eastAsia="pt-PT"/>
+        </w:rPr>
+      </w:pPr>
+    </w:p>
+    <w:p>
+      <w:pPr>
+        <w:rPr>
+          <w:noProof/>
+          <w:lang w:eastAsia="pt-PT"/>
+        </w:rPr>
+      </w:pPr>
+    </w:p>
+    <w:p>
+      <w:pPr>
+        <w:rPr>
+          <w:noProof/>
+          <w:lang w:eastAsia="pt-PT"/>
+        </w:rPr>
+      </w:pPr>
+    </w:p>
+    <w:p>
+      <w:pPr>
+        <w:rPr>
+          <w:noProof/>
+          <w:lang w:eastAsia="pt-PT"/>
+        </w:rPr>
+      </w:pPr>
+    </w:p>
+    <w:p>
+      <w:pPr>
+        <w:rPr>
+          <w:noProof/>
+          <w:lang w:eastAsia="pt-PT"/>
+        </w:rPr>
+      </w:pPr>
+    </w:p>
+    <w:p>
+      <w:pPr>
+        <w:rPr>
+          <w:noProof/>
+          <w:lang w:eastAsia="pt-PT"/>
+        </w:rPr>
+      </w:pPr>
+    </w:p>
+    <w:p>
+      <w:pPr>
+        <w:rPr>
+          <w:noProof/>
+          <w:lang w:eastAsia="pt-PT"/>
+        </w:rPr>
+      </w:pPr>
+    </w:p>
+    <w:p>
+      <w:pPr>
+        <w:rPr>
+          <w:noProof/>
+          <w:lang w:eastAsia="pt-PT"/>
+        </w:rPr>
+      </w:pPr>
+    </w:p>
+    <w:p>
+      <w:pPr>
+        <w:rPr>
+          <w:noProof/>
+          <w:lang w:eastAsia="pt-PT"/>
+        </w:rPr>
+      </w:pPr>
+      <w:r>
+        <w:rPr>
+          <w:noProof/>
+          <w:lang w:eastAsia="pt-PT"/>
+        </w:rPr>
+        <w:lastRenderedPageBreak/>
+        <w:drawing>
+          <wp:anchor distT="0" distB="0" distL="114300" distR="114300" simplePos="0" relativeHeight="251666432" behindDoc="0" locked="0" layoutInCell="1" allowOverlap="1" wp14:anchorId="00898457" wp14:editId="36A6B953">
+            <wp:simplePos x="0" y="0"/>
+            <wp:positionH relativeFrom="margin">
+              <wp:posOffset>200025</wp:posOffset>
+            </wp:positionH>
+            <wp:positionV relativeFrom="paragraph">
+              <wp:posOffset>-6985</wp:posOffset>
+            </wp:positionV>
+            <wp:extent cx="5400040" cy="3219450"/>
+            <wp:effectExtent l="0" t="0" r="0" b="0"/>
+            <wp:wrapNone/>
+            <wp:docPr id="9" name="Imagem 9"/>
+            <wp:cNvGraphicFramePr>
+              <a:graphicFrameLocks xmlns:a="http://schemas.openxmlformats.org/drawingml/2006/main" noChangeAspect="1"/>
+            </wp:cNvGraphicFramePr>
+            <a:graphic xmlns:a="http://schemas.openxmlformats.org/drawingml/2006/main">
+              <a:graphicData uri="http://schemas.openxmlformats.org/drawingml/2006/picture">
+                <pic:pic xmlns:pic="http://schemas.openxmlformats.org/drawingml/2006/picture">
+                  <pic:nvPicPr>
+                    <pic:cNvPr id="9" name="font9.png"/>
+                    <pic:cNvPicPr/>
+                  </pic:nvPicPr>
+                  <pic:blipFill rotWithShape="1">
+                    <a:blip r:embed="rId18">
+                      <a:extLst>
+                        <a:ext uri="{28A0092B-C50C-407E-A947-70E740481C1C}">
+                          <a14:useLocalDpi xmlns:a14="http://schemas.microsoft.com/office/drawing/2010/main" val="0"/>
+                        </a:ext>
+                      </a:extLst>
+                    </a:blip>
+                    <a:srcRect t="4042"/>
+                    <a:stretch/>
+                  </pic:blipFill>
+                  <pic:spPr bwMode="auto">
+                    <a:xfrm>
+                      <a:off x="0" y="0"/>
+                      <a:ext cx="5400040" cy="3219450"/>
+                    </a:xfrm>
+                    <a:prstGeom prst="rect">
+                      <a:avLst/>
+                    </a:prstGeom>
+                    <a:ln>
+                      <a:noFill/>
+                    </a:ln>
+                    <a:extLst>
+                      <a:ext uri="{53640926-AAD7-44D8-BBD7-CCE9431645EC}">
+                        <a14:shadowObscured xmlns:a14="http://schemas.microsoft.com/office/drawing/2010/main"/>
+                      </a:ext>
+                    </a:extLst>
+                  </pic:spPr>
+                </pic:pic>
+              </a:graphicData>
+            </a:graphic>
+            <wp14:sizeRelV relativeFrom="margin">
+              <wp14:pctHeight>0</wp14:pctHeight>
+            </wp14:sizeRelV>
+          </wp:anchor>
+        </w:drawing>
+      </w:r>
+    </w:p>
+    <w:p>
+      <w:pPr>
+        <w:rPr>
+          <w:noProof/>
+          <w:lang w:eastAsia="pt-PT"/>
+        </w:rPr>
+      </w:pPr>
+    </w:p>
+    <w:p>
+      <w:pPr>
+        <w:rPr>
+          <w:noProof/>
+          <w:lang w:eastAsia="pt-PT"/>
+        </w:rPr>
+      </w:pPr>
+    </w:p>
+    <w:p>
+      <w:pPr>
+        <w:rPr>
+          <w:noProof/>
+          <w:lang w:eastAsia="pt-PT"/>
+        </w:rPr>
+      </w:pPr>
+    </w:p>
+    <w:p>
+      <w:pPr>
+        <w:rPr>
+          <w:noProof/>
+          <w:lang w:eastAsia="pt-PT"/>
+        </w:rPr>
+      </w:pPr>
+    </w:p>
+    <w:p>
+      <w:pPr>
+        <w:rPr>
+          <w:noProof/>
+          <w:lang w:eastAsia="pt-PT"/>
+        </w:rPr>
+      </w:pPr>
+    </w:p>
+    <w:p>
+      <w:pPr>
+        <w:rPr>
+          <w:noProof/>
+          <w:lang w:eastAsia="pt-PT"/>
+        </w:rPr>
+      </w:pPr>
+    </w:p>
+    <w:p>
+      <w:pPr>
+        <w:rPr>
+          <w:noProof/>
+          <w:lang w:eastAsia="pt-PT"/>
+        </w:rPr>
+      </w:pPr>
+    </w:p>
+    <w:p>
+      <w:pPr>
+        <w:rPr>
+          <w:noProof/>
+          <w:lang w:eastAsia="pt-PT"/>
+        </w:rPr>
+      </w:pPr>
+      <w:r>
+        <w:rPr>
+          <w:noProof/>
+          <w:lang w:eastAsia="pt-PT"/>
+        </w:rPr>
+        <w:drawing>
+          <wp:anchor distT="0" distB="0" distL="114300" distR="114300" simplePos="0" relativeHeight="251668480" behindDoc="0" locked="0" layoutInCell="1" allowOverlap="1" wp14:anchorId="70A272D3" wp14:editId="231C0B2E">
+            <wp:simplePos x="0" y="0"/>
+            <wp:positionH relativeFrom="column">
+              <wp:posOffset>186690</wp:posOffset>
+            </wp:positionH>
+            <wp:positionV relativeFrom="paragraph">
+              <wp:posOffset>299085</wp:posOffset>
+            </wp:positionV>
+            <wp:extent cx="5400040" cy="2683510"/>
+            <wp:effectExtent l="0" t="0" r="0" b="2540"/>
+            <wp:wrapNone/>
+            <wp:docPr id="10" name="Imagem 10"/>
+            <wp:cNvGraphicFramePr>
+              <a:graphicFrameLocks xmlns:a="http://schemas.openxmlformats.org/drawingml/2006/main" noChangeAspect="1"/>
+            </wp:cNvGraphicFramePr>
+            <a:graphic xmlns:a="http://schemas.openxmlformats.org/drawingml/2006/main">
+              <a:graphicData uri="http://schemas.openxmlformats.org/drawingml/2006/picture">
+                <pic:pic xmlns:pic="http://schemas.openxmlformats.org/drawingml/2006/picture">
+                  <pic:nvPicPr>
+                    <pic:cNvPr id="10" name="font10.png"/>
+                    <pic:cNvPicPr/>
+                  </pic:nvPicPr>
+                  <pic:blipFill rotWithShape="1">
+                    <a:blip r:embed="rId19">
+                      <a:extLst>
+                        <a:ext uri="{28A0092B-C50C-407E-A947-70E740481C1C}">
+                          <a14:useLocalDpi xmlns:a14="http://schemas.microsoft.com/office/drawing/2010/main" val="0"/>
+                        </a:ext>
+                      </a:extLst>
+                    </a:blip>
+                    <a:srcRect t="5055"/>
+                    <a:stretch/>
+                  </pic:blipFill>
+                  <pic:spPr bwMode="auto">
+                    <a:xfrm>
+                      <a:off x="0" y="0"/>
+                      <a:ext cx="5400040" cy="2683510"/>
+                    </a:xfrm>
+                    <a:prstGeom prst="rect">
+                      <a:avLst/>
+                    </a:prstGeom>
+                    <a:ln>
+                      <a:noFill/>
+                    </a:ln>
+                    <a:extLst>
+                      <a:ext uri="{53640926-AAD7-44D8-BBD7-CCE9431645EC}">
+                        <a14:shadowObscured xmlns:a14="http://schemas.microsoft.com/office/drawing/2010/main"/>
+                      </a:ext>
+                    </a:extLst>
+                  </pic:spPr>
+                </pic:pic>
+              </a:graphicData>
+            </a:graphic>
+            <wp14:sizeRelV relativeFrom="margin">
+              <wp14:pctHeight>0</wp14:pctHeight>
+            </wp14:sizeRelV>
+          </wp:anchor>
+        </w:drawing>
+      </w:r>
+    </w:p>
+    <w:p>
+      <w:pPr>
+        <w:rPr>
+          <w:noProof/>
+          <w:lang w:eastAsia="pt-PT"/>
+        </w:rPr>
+      </w:pPr>
+    </w:p>
+    <w:p>
+      <w:pPr>
+        <w:rPr>
+          <w:noProof/>
+          <w:lang w:eastAsia="pt-PT"/>
+        </w:rPr>
+      </w:pPr>
+    </w:p>
+    <w:p>
+      <w:pPr>
+        <w:rPr>
+          <w:noProof/>
+          <w:lang w:eastAsia="pt-PT"/>
+        </w:rPr>
+      </w:pPr>
+    </w:p>
+    <w:p>
+      <w:pPr>
+        <w:rPr>
+          <w:noProof/>
+          <w:lang w:eastAsia="pt-PT"/>
+        </w:rPr>
+      </w:pPr>
+    </w:p>
+    <w:p>
+      <w:pPr>
+        <w:rPr>
+          <w:noProof/>
+          <w:lang w:eastAsia="pt-PT"/>
+        </w:rPr>
+      </w:pPr>
+    </w:p>
+    <w:p>
+      <w:pPr>
+        <w:rPr>
+          <w:noProof/>
+          <w:lang w:eastAsia="pt-PT"/>
+        </w:rPr>
+      </w:pPr>
+    </w:p>
+    <w:p>
+      <w:pPr>
+        <w:rPr>
+          <w:noProof/>
+          <w:lang w:eastAsia="pt-PT"/>
+        </w:rPr>
+      </w:pPr>
+    </w:p>
+    <w:p>
+      <w:pPr>
+        <w:rPr>
+          <w:noProof/>
+          <w:lang w:eastAsia="pt-PT"/>
+        </w:rPr>
+      </w:pPr>
+    </w:p>
+    <w:p>
+      <w:pPr>
+        <w:rPr>
+          <w:noProof/>
+          <w:lang w:eastAsia="pt-PT"/>
+        </w:rPr>
+      </w:pPr>
+    </w:p>
+    <w:p>
+      <w:pPr>
+        <w:rPr>
+          <w:noProof/>
+          <w:lang w:eastAsia="pt-PT"/>
+        </w:rPr>
+      </w:pPr>
+    </w:p>
+    <w:p>
+      <w:pPr>
+        <w:rPr>
+          <w:noProof/>
+          <w:lang w:eastAsia="pt-PT"/>
+        </w:rPr>
+      </w:pPr>
+    </w:p>
+    <w:p>
+      <w:pPr>
+        <w:rPr>
+          <w:noProof/>
+          <w:lang w:eastAsia="pt-PT"/>
+        </w:rPr>
+      </w:pPr>
+    </w:p>
+    <w:p>
+      <w:pPr>
+        <w:rPr>
+          <w:noProof/>
+          <w:lang w:eastAsia="pt-PT"/>
+        </w:rPr>
+      </w:pPr>
+    </w:p>
+    <w:p>
+      <w:pPr>
+        <w:rPr>
+          <w:noProof/>
+          <w:lang w:eastAsia="pt-PT"/>
+        </w:rPr>
+      </w:pPr>
+    </w:p>
+    <w:p>
+      <w:pPr>
+        <w:rPr>
+          <w:noProof/>
+          <w:lang w:eastAsia="pt-PT"/>
+        </w:rPr>
+      </w:pPr>
+    </w:p>
+    <w:p>
+      <w:pPr>
+        <w:rPr>
+          <w:noProof/>
+          <w:lang w:eastAsia="pt-PT"/>
+        </w:rPr>
+      </w:pPr>
+      <w:r>
+        <w:rPr>
+          <w:noProof/>
+          <w:lang w:eastAsia="pt-PT"/>
+        </w:rPr>
+        <w:lastRenderedPageBreak/>
+        <w:drawing>
+          <wp:anchor distT="0" distB="0" distL="114300" distR="114300" simplePos="0" relativeHeight="251669504" behindDoc="0" locked="0" layoutInCell="1" allowOverlap="1" wp14:anchorId="6CD91424" wp14:editId="5EE6A77B">
+            <wp:simplePos x="0" y="0"/>
+            <wp:positionH relativeFrom="margin">
+              <wp:align>left</wp:align>
+            </wp:positionH>
+            <wp:positionV relativeFrom="paragraph">
+              <wp:posOffset>5077460</wp:posOffset>
+            </wp:positionV>
+            <wp:extent cx="5610225" cy="3981450"/>
+            <wp:effectExtent l="0" t="0" r="9525" b="0"/>
+            <wp:wrapNone/>
+            <wp:docPr id="12" name="Imagem 12"/>
+            <wp:cNvGraphicFramePr>
+              <a:graphicFrameLocks xmlns:a="http://schemas.openxmlformats.org/drawingml/2006/main" noChangeAspect="1"/>
+            </wp:cNvGraphicFramePr>
+            <a:graphic xmlns:a="http://schemas.openxmlformats.org/drawingml/2006/main">
+              <a:graphicData uri="http://schemas.openxmlformats.org/drawingml/2006/picture">
+                <pic:pic xmlns:pic="http://schemas.openxmlformats.org/drawingml/2006/picture">
+                  <pic:nvPicPr>
+                    <pic:cNvPr id="12" name="font12.png"/>
+                    <pic:cNvPicPr/>
+                  </pic:nvPicPr>
+                  <pic:blipFill rotWithShape="1">
+                    <a:blip r:embed="rId20">
+                      <a:extLst>
+                        <a:ext uri="{28A0092B-C50C-407E-A947-70E740481C1C}">
+                          <a14:useLocalDpi xmlns:a14="http://schemas.microsoft.com/office/drawing/2010/main" val="0"/>
+                        </a:ext>
+                      </a:extLst>
+                    </a:blip>
+                    <a:srcRect t="4722"/>
+                    <a:stretch/>
+                  </pic:blipFill>
+                  <pic:spPr bwMode="auto">
+                    <a:xfrm>
+                      <a:off x="0" y="0"/>
+                      <a:ext cx="5611079" cy="3982056"/>
+                    </a:xfrm>
+                    <a:prstGeom prst="rect">
+                      <a:avLst/>
+                    </a:prstGeom>
+                    <a:ln>
+                      <a:noFill/>
+                    </a:ln>
+                    <a:extLst>
+                      <a:ext uri="{53640926-AAD7-44D8-BBD7-CCE9431645EC}">
+                        <a14:shadowObscured xmlns:a14="http://schemas.microsoft.com/office/drawing/2010/main"/>
+                      </a:ext>
+                    </a:extLst>
+                  </pic:spPr>
+                </pic:pic>
+              </a:graphicData>
+            </a:graphic>
+            <wp14:sizeRelH relativeFrom="margin">
+              <wp14:pctWidth>0</wp14:pctWidth>
+            </wp14:sizeRelH>
+            <wp14:sizeRelV relativeFrom="margin">
+              <wp14:pctHeight>0</wp14:pctHeight>
+            </wp14:sizeRelV>
+          </wp:anchor>
+        </w:drawing>
+      </w:r>
+      <w:r>
+        <w:rPr>
+          <w:noProof/>
+          <w:lang w:eastAsia="pt-PT"/>
+        </w:rPr>
+        <w:drawing>
+          <wp:inline distT="0" distB="0" distL="0" distR="0" wp14:anchorId="528C4FC7" wp14:editId="6BDD6220">
+            <wp:extent cx="5400040" cy="5081905"/>
+            <wp:effectExtent l="0" t="0" r="0" b="4445"/>
+            <wp:docPr id="11" name="Imagem 11"/>
+            <wp:cNvGraphicFramePr>
+              <a:graphicFrameLocks xmlns:a="http://schemas.openxmlformats.org/drawingml/2006/main" noChangeAspect="1"/>
+            </wp:cNvGraphicFramePr>
+            <a:graphic xmlns:a="http://schemas.openxmlformats.org/drawingml/2006/main">
+              <a:graphicData uri="http://schemas.openxmlformats.org/drawingml/2006/picture">
+                <pic:pic xmlns:pic="http://schemas.openxmlformats.org/drawingml/2006/picture">
+                  <pic:nvPicPr>
+                    <pic:cNvPr id="11" name="font11.png"/>
+                    <pic:cNvPicPr/>
+                  </pic:nvPicPr>
+                  <pic:blipFill rotWithShape="1">
+                    <a:blip r:embed="rId21">
+                      <a:extLst>
+                        <a:ext uri="{28A0092B-C50C-407E-A947-70E740481C1C}">
+                          <a14:useLocalDpi xmlns:a14="http://schemas.microsoft.com/office/drawing/2010/main" val="0"/>
+                        </a:ext>
+                      </a:extLst>
+                    </a:blip>
+                    <a:srcRect t="4476"/>
+                    <a:stretch/>
+                  </pic:blipFill>
+                  <pic:spPr bwMode="auto">
+                    <a:xfrm>
+                      <a:off x="0" y="0"/>
+                      <a:ext cx="5400040" cy="5081905"/>
+                    </a:xfrm>
+                    <a:prstGeom prst="rect">
+                      <a:avLst/>
+                    </a:prstGeom>
+                    <a:ln>
+                      <a:noFill/>
+                    </a:ln>
+                    <a:extLst>
+                      <a:ext uri="{53640926-AAD7-44D8-BBD7-CCE9431645EC}">
+                        <a14:shadowObscured xmlns:a14="http://schemas.microsoft.com/office/drawing/2010/main"/>
+                      </a:ext>
+                    </a:extLst>
+                  </pic:spPr>
+                </pic:pic>
+              </a:graphicData>
+            </a:graphic>
+          </wp:inline>
+        </w:drawing>
+      </w:r>
+    </w:p>
+    <w:p>
+      <w:pPr>
+        <w:rPr>
+          <w:noProof/>
+          <w:lang w:eastAsia="pt-PT"/>
+        </w:rPr>
+      </w:pPr>
+    </w:p>
+    <w:p>
+      <w:pPr>
+        <w:rPr>
+          <w:noProof/>
+          <w:lang w:eastAsia="pt-PT"/>
+        </w:rPr>
+      </w:pPr>
+    </w:p>
+    <w:p>
+      <w:pPr>
+        <w:rPr>
+          <w:noProof/>
+          <w:lang w:eastAsia="pt-PT"/>
+        </w:rPr>
+      </w:pPr>
+    </w:p>
+    <w:p>
+      <w:pPr>
+        <w:rPr>
+          <w:noProof/>
+          <w:lang w:eastAsia="pt-PT"/>
+        </w:rPr>
+      </w:pPr>
+    </w:p>
+    <w:p>
+      <w:pPr>
+        <w:rPr>
+          <w:noProof/>
+          <w:lang w:eastAsia="pt-PT"/>
+        </w:rPr>
+      </w:pPr>
+    </w:p>
+    <w:p>
+      <w:pPr>
+        <w:rPr>
+          <w:noProof/>
+          <w:lang w:eastAsia="pt-PT"/>
+        </w:rPr>
+      </w:pPr>
+    </w:p>
+    <w:p>
+      <w:pPr>
+        <w:rPr>
+          <w:noProof/>
+          <w:lang w:eastAsia="pt-PT"/>
+        </w:rPr>
+      </w:pPr>
+    </w:p>
+    <w:p>
+      <w:pPr>
+        <w:rPr>
+          <w:noProof/>
+          <w:lang w:eastAsia="pt-PT"/>
+        </w:rPr>
+      </w:pPr>
+    </w:p>
+    <w:p>
+      <w:pPr>
+        <w:rPr>
+          <w:noProof/>
+          <w:lang w:eastAsia="pt-PT"/>
+        </w:rPr>
+      </w:pPr>
+    </w:p>
+    <w:p>
+      <w:pPr>
+        <w:rPr>
+          <w:noProof/>
+          <w:lang w:eastAsia="pt-PT"/>
+        </w:rPr>
+      </w:pPr>
+    </w:p>
+    <w:p>
+      <w:pPr>
+        <w:rPr>
+          <w:noProof/>
+          <w:lang w:eastAsia="pt-PT"/>
+        </w:rPr>
+      </w:pPr>
+      <w:r>
+        <w:rPr>
+          <w:noProof/>
+          <w:lang w:eastAsia="pt-PT"/>
+        </w:rPr>
+        <w:lastRenderedPageBreak/>
+        <w:drawing>
+          <wp:anchor distT="0" distB="0" distL="114300" distR="114300" simplePos="0" relativeHeight="251670528" behindDoc="0" locked="0" layoutInCell="1" allowOverlap="1" wp14:anchorId="7F23AD77" wp14:editId="16C2BA46">
+            <wp:simplePos x="0" y="0"/>
+            <wp:positionH relativeFrom="margin">
+              <wp:align>left</wp:align>
+            </wp:positionH>
+            <wp:positionV relativeFrom="paragraph">
+              <wp:posOffset>3767455</wp:posOffset>
+            </wp:positionV>
+            <wp:extent cx="5095875" cy="2999740"/>
+            <wp:effectExtent l="0" t="0" r="9525" b="0"/>
+            <wp:wrapNone/>
+            <wp:docPr id="14" name="Imagem 14"/>
+            <wp:cNvGraphicFramePr>
+              <a:graphicFrameLocks xmlns:a="http://schemas.openxmlformats.org/drawingml/2006/main" noChangeAspect="1"/>
+            </wp:cNvGraphicFramePr>
+            <a:graphic xmlns:a="http://schemas.openxmlformats.org/drawingml/2006/main">
+              <a:graphicData uri="http://schemas.openxmlformats.org/drawingml/2006/picture">
+                <pic:pic xmlns:pic="http://schemas.openxmlformats.org/drawingml/2006/picture">
+                  <pic:nvPicPr>
+                    <pic:cNvPr id="14" name="font14.png"/>
+                    <pic:cNvPicPr/>
+                  </pic:nvPicPr>
+                  <pic:blipFill>
+                    <a:blip r:embed="rId22">
+                      <a:extLst>
+                        <a:ext uri="{28A0092B-C50C-407E-A947-70E740481C1C}">
+                          <a14:useLocalDpi xmlns:a14="http://schemas.microsoft.com/office/drawing/2010/main" val="0"/>
+                        </a:ext>
+                      </a:extLst>
+                    </a:blip>
+                    <a:stretch>
+                      <a:fillRect/>
+                    </a:stretch>
+                  </pic:blipFill>
+                  <pic:spPr>
+                    <a:xfrm>
+                      <a:off x="0" y="0"/>
+                      <a:ext cx="5095875" cy="2999740"/>
+                    </a:xfrm>
+                    <a:prstGeom prst="rect">
+                      <a:avLst/>
+                    </a:prstGeom>
+                  </pic:spPr>
+                </pic:pic>
+              </a:graphicData>
+            </a:graphic>
+          </wp:anchor>
+        </w:drawing>
+      </w:r>
+      <w:r>
+        <w:rPr>
+          <w:noProof/>
+          <w:lang w:eastAsia="pt-PT"/>
+        </w:rPr>
+        <w:drawing>
+          <wp:inline distT="0" distB="0" distL="0" distR="0" wp14:anchorId="2EF41AD1" wp14:editId="65B5A28F">
+            <wp:extent cx="5400040" cy="3714750"/>
+            <wp:effectExtent l="0" t="0" r="0" b="0"/>
+            <wp:docPr id="13" name="Imagem 13"/>
+            <wp:cNvGraphicFramePr>
+              <a:graphicFrameLocks xmlns:a="http://schemas.openxmlformats.org/drawingml/2006/main" noChangeAspect="1"/>
+            </wp:cNvGraphicFramePr>
+            <a:graphic xmlns:a="http://schemas.openxmlformats.org/drawingml/2006/main">
+              <a:graphicData uri="http://schemas.openxmlformats.org/drawingml/2006/picture">
+                <pic:pic xmlns:pic="http://schemas.openxmlformats.org/drawingml/2006/picture">
+                  <pic:nvPicPr>
+                    <pic:cNvPr id="13" name="font13.png"/>
+                    <pic:cNvPicPr/>
+                  </pic:nvPicPr>
+                  <pic:blipFill rotWithShape="1">
+                    <a:blip r:embed="rId23">
+                      <a:extLst>
+                        <a:ext uri="{28A0092B-C50C-407E-A947-70E740481C1C}">
+                          <a14:useLocalDpi xmlns:a14="http://schemas.microsoft.com/office/drawing/2010/main" val="0"/>
+                        </a:ext>
+                      </a:extLst>
+                    </a:blip>
+                    <a:srcRect t="4584"/>
+                    <a:stretch/>
+                  </pic:blipFill>
+                  <pic:spPr bwMode="auto">
+                    <a:xfrm>
+                      <a:off x="0" y="0"/>
+                      <a:ext cx="5400040" cy="3714750"/>
+                    </a:xfrm>
+                    <a:prstGeom prst="rect">
+                      <a:avLst/>
+                    </a:prstGeom>
+                    <a:ln>
+                      <a:noFill/>
+                    </a:ln>
+                    <a:extLst>
+                      <a:ext uri="{53640926-AAD7-44D8-BBD7-CCE9431645EC}">
+                        <a14:shadowObscured xmlns:a14="http://schemas.microsoft.com/office/drawing/2010/main"/>
+                      </a:ext>
+                    </a:extLst>
+                  </pic:spPr>
+                </pic:pic>
+              </a:graphicData>
+            </a:graphic>
+          </wp:inline>
+        </w:drawing>
+      </w:r>
+    </w:p>
+    <w:p>
+      <w:pPr>
+        <w:rPr>
+          <w:noProof/>
+          <w:lang w:eastAsia="pt-PT"/>
+        </w:rPr>
+      </w:pPr>
+    </w:p>
+    <w:p>
+      <w:pPr>
+        <w:rPr>
+          <w:noProof/>
+          <w:lang w:eastAsia="pt-PT"/>
+        </w:rPr>
+      </w:pPr>
+    </w:p>
+    <w:p>
+      <w:pPr>
+        <w:rPr>
+          <w:noProof/>
+          <w:lang w:eastAsia="pt-PT"/>
+        </w:rPr>
+      </w:pPr>
+    </w:p>
+    <w:p>
+      <w:pPr>
+        <w:rPr>
+          <w:rFonts w:cs="Times New Roman"/>
+          <w:szCs w:val="24"/>
+        </w:rPr>
+      </w:pPr>
+      <w:r>
+        <w:br w:type="page"/>
+      </w:r>
+    </w:p>
+    <w:p>
+      <w:pPr>
         <w:pStyle w:val="titul"/>
       </w:pPr>
-      <w:bookmarkStart w:id="5" w:name="_Toc58868328"/>
-      <w:bookmarkStart w:id="6" w:name="_Toc58868531"/>
+      <w:bookmarkStart w:id="14" w:name="_Toc58868329"/>
+      <w:bookmarkStart w:id="15" w:name="_Toc58868532"/>
+      <w:bookmarkStart w:id="16" w:name="_Toc98066656"/>
       <w:r>
         <w:lastRenderedPageBreak/>
-        <w:t>CONCLUSÕES</w:t>
-      </w:r>
-      <w:bookmarkEnd w:id="5"/>
-      <w:bookmarkEnd w:id="6"/>
+        <w:t>CONCLUSÃO</w:t>
+      </w:r>
+      <w:bookmarkEnd w:id="14"/>
+      <w:bookmarkEnd w:id="15"/>
+      <w:bookmarkEnd w:id="16"/>
     </w:p>
     <w:p>
       <w:pPr>
@@ -2311,18 +4411,104 @@
           <w:ilvl w:val="0"/>
           <w:numId w:val="0"/>
         </w:numPr>
-        <w:ind w:left="720"/>
+        <w:ind w:firstLine="360"/>
         <w:jc w:val="both"/>
-      </w:pPr>
-    </w:p>
-    <w:p>
-      <w:pPr>
+        <w:rPr>
+          <w:color w:val="000000"/>
+        </w:rPr>
+      </w:pPr>
+      <w:bookmarkStart w:id="17" w:name="_Toc98066657"/>
+      <w:r>
+        <w:rPr>
+          <w:color w:val="000000"/>
+        </w:rPr>
+        <w:t xml:space="preserve">No princípio da elaboração deste trabalho foi levantada a seguinte pergunta: </w:t>
+      </w:r>
+      <w:r>
+        <w:t>O que devemos fazer para se ter o control da população que irá tomar a vacina contra o virus da COVID-19</w:t>
+      </w:r>
+      <w:r>
+        <w:rPr>
+          <w:color w:val="000000"/>
+        </w:rPr>
+        <w:t>? E diante da mesma chegou-se em diferentes respostas, mas no final desta pesquisa</w:t>
+      </w:r>
+      <w:r>
+        <w:rPr>
+          <w:color w:val="000000"/>
+        </w:rPr>
+        <w:t xml:space="preserve"> conseguimos cumprir com os nossos obetivos.</w:t>
+      </w:r>
+      <w:bookmarkEnd w:id="17"/>
+    </w:p>
+    <w:p>
+      <w:pPr>
+        <w:pStyle w:val="titul"/>
+        <w:numPr>
+          <w:ilvl w:val="0"/>
+          <w:numId w:val="0"/>
+        </w:numPr>
+        <w:ind w:firstLine="360"/>
+        <w:jc w:val="both"/>
+        <w:rPr>
+          <w:color w:val="000000"/>
+        </w:rPr>
+      </w:pPr>
+    </w:p>
+    <w:p>
+      <w:pPr>
+        <w:pStyle w:val="titul"/>
+        <w:numPr>
+          <w:ilvl w:val="0"/>
+          <w:numId w:val="0"/>
+        </w:numPr>
+        <w:ind w:firstLine="360"/>
+        <w:jc w:val="both"/>
+        <w:rPr>
+          <w:color w:val="000000"/>
+        </w:rPr>
+      </w:pPr>
+      <w:bookmarkStart w:id="18" w:name="_Toc98066658"/>
+      <w:r>
+        <w:rPr>
+          <w:color w:val="000000"/>
+        </w:rPr>
+        <w:t>Depois de todo um processo árduo de investigação cientifico e metodológico, foi-nos possível chegar aos seguintes aspectos relaci</w:t>
+      </w:r>
+      <w:r>
+        <w:rPr>
+          <w:color w:val="000000"/>
+        </w:rPr>
+        <w:t>onados a execução do programa feito em</w:t>
+      </w:r>
+      <w:r>
+        <w:rPr>
+          <w:color w:val="000000"/>
+        </w:rPr>
+        <w:t xml:space="preserve"> linguagem c ,</w:t>
+      </w:r>
+      <w:r>
+        <w:rPr>
+          <w:color w:val="000000"/>
+        </w:rPr>
+        <w:t xml:space="preserve"> usando estruturas de dados, funções variasves locas e formais, fazendo  pasagens de parametro entre as funções, fois graças a estas e outras funções, que nos possibilitou a criação deste programa, agora já podemos realizar o registo da vacina contra a COVID-19 e obtermos o registo individual.</w:t>
+      </w:r>
+      <w:bookmarkEnd w:id="18"/>
+    </w:p>
+    <w:p>
+      <w:pPr>
+        <w:spacing w:line="259" w:lineRule="auto"/>
+        <w:jc w:val="left"/>
         <w:rPr>
           <w:rFonts w:cs="Times New Roman"/>
+          <w:color w:val="000000"/>
           <w:szCs w:val="24"/>
         </w:rPr>
       </w:pPr>
       <w:r>
+        <w:rPr>
+          <w:color w:val="000000"/>
+        </w:rPr>
         <w:br w:type="page"/>
       </w:r>
     </w:p>
@@ -2330,14 +4516,45 @@
       <w:pPr>
         <w:pStyle w:val="titul"/>
       </w:pPr>
-      <w:bookmarkStart w:id="7" w:name="_Toc58868329"/>
-      <w:bookmarkStart w:id="8" w:name="_Toc58868532"/>
+      <w:bookmarkStart w:id="19" w:name="_Toc98066659"/>
       <w:r>
         <w:lastRenderedPageBreak/>
-        <w:t>BIBLIOGRAFIA.</w:t>
-      </w:r>
-      <w:bookmarkEnd w:id="7"/>
-      <w:bookmarkEnd w:id="8"/>
+        <w:t>BIBLIOGRAFIA</w:t>
+      </w:r>
+      <w:bookmarkEnd w:id="19"/>
+    </w:p>
+    <w:p>
+      <w:pPr>
+        <w:pStyle w:val="titul"/>
+        <w:numPr>
+          <w:ilvl w:val="0"/>
+          <w:numId w:val="0"/>
+        </w:numPr>
+        <w:ind w:left="360" w:firstLine="348"/>
+        <w:jc w:val="both"/>
+        <w:rPr>
+          <w:color w:val="000000"/>
+        </w:rPr>
+      </w:pPr>
+      <w:bookmarkStart w:id="20" w:name="_Toc98066660"/>
+      <w:r>
+        <w:rPr>
+          <w:color w:val="000000"/>
+        </w:rPr>
+        <w:t>Aguiar, Marcelo O. Introdução ao C em 10 aulas. / Marcelo Otone Aguiar; Rodrigo Freitas Silva. - 1. ed. - Alegre: Marcelo Otone Aguiar, 2016</w:t>
+      </w:r>
+      <w:bookmarkEnd w:id="20"/>
+    </w:p>
+    <w:p>
+      <w:pPr>
+        <w:pStyle w:val="titul"/>
+        <w:numPr>
+          <w:ilvl w:val="0"/>
+          <w:numId w:val="0"/>
+        </w:numPr>
+        <w:ind w:left="360" w:firstLine="348"/>
+        <w:jc w:val="both"/>
+      </w:pPr>
     </w:p>
     <w:sectPr>
       <w:pgSz w:w="11906" w:h="16838"/>
@@ -2485,7 +4702,7 @@
                                     <w:noProof/>
                                     <w:color w:val="8C8C8C" w:themeColor="background1" w:themeShade="8C"/>
                                   </w:rPr>
-                                  <w:t>7</w:t>
+                                  <w:t>13</w:t>
                                 </w:r>
                                 <w:r>
                                   <w:rPr>
@@ -2622,7 +4839,7 @@
                               <w:noProof/>
                               <w:color w:val="8C8C8C" w:themeColor="background1" w:themeShade="8C"/>
                             </w:rPr>
-                            <w:t>7</w:t>
+                            <w:t>13</w:t>
                           </w:r>
                           <w:r>
                             <w:rPr>
@@ -5359,7 +7576,7 @@
 </file>
 
 <file path=customXml/itemProps1.xml><?xml version="1.0" encoding="utf-8"?>
-<ds:datastoreItem xmlns:ds="http://schemas.openxmlformats.org/officeDocument/2006/customXml" ds:itemID="{099573CA-F5F7-475C-BF8D-749C29931E2A}">
+<ds:datastoreItem xmlns:ds="http://schemas.openxmlformats.org/officeDocument/2006/customXml" ds:itemID="{A0E2BFD4-9CF8-4163-8D16-D27C42980F44}">
   <ds:schemaRefs>
     <ds:schemaRef ds:uri="http://schemas.openxmlformats.org/officeDocument/2006/bibliography"/>
   </ds:schemaRefs>

</xml_diff>